<commit_message>
abstract for the report
</commit_message>
<xml_diff>
--- a/Final report max.docx
+++ b/Final report max.docx
@@ -2,6 +2,64 @@
 <file path=word/document.xml><?xml version="1.0" encoding="utf-8"?>
 <w:document xmlns:wpc="http://schemas.microsoft.com/office/word/2010/wordprocessingCanvas" xmlns:mc="http://schemas.openxmlformats.org/markup-compatibility/2006" xmlns:o="urn:schemas-microsoft-com:office:office" xmlns:r="http://schemas.openxmlformats.org/officeDocument/2006/relationships" xmlns:m="http://schemas.openxmlformats.org/officeDocument/2006/math" xmlns:v="urn:schemas-microsoft-com:vml" xmlns:wp14="http://schemas.microsoft.com/office/word/2010/wordprocessingDrawing" xmlns:wp="http://schemas.openxmlformats.org/drawingml/2006/wordprocessingDrawing" xmlns:w10="urn:schemas-microsoft-com:office:word" xmlns:w="http://schemas.openxmlformats.org/wordprocessingml/2006/main" xmlns:w14="http://schemas.microsoft.com/office/word/2010/wordml" xmlns:w15="http://schemas.microsoft.com/office/word/2012/wordml" xmlns:wpg="http://schemas.microsoft.com/office/word/2010/wordprocessingGroup" xmlns:wpi="http://schemas.microsoft.com/office/word/2010/wordprocessingInk" xmlns:wne="http://schemas.microsoft.com/office/word/2006/wordml" xmlns:wps="http://schemas.microsoft.com/office/word/2010/wordprocessingShape" mc:Ignorable="w14 w15 wp14">
   <w:body>
+    <w:p>
+      <w:r>
+        <w:t>Abstract</w:t>
+      </w:r>
+    </w:p>
+    <w:p>
+      <w:r>
+        <w:t>In this experiment, a platform for localizing patients in a restricted area was designed and build.</w:t>
+      </w:r>
+      <w:r>
+        <w:t xml:space="preserve"> </w:t>
+      </w:r>
+      <w:r>
+        <w:t xml:space="preserve">The platform used </w:t>
+      </w:r>
+      <w:r>
+        <w:t>both short and long-range</w:t>
+      </w:r>
+      <w:r>
+        <w:t xml:space="preserve"> measurements in order to localize a patient who is wearing a wireless badge. A</w:t>
+      </w:r>
+      <w:r>
+        <w:t xml:space="preserve"> proximity sensor </w:t>
+      </w:r>
+      <w:r>
+        <w:t>mounted on a servo motor</w:t>
+      </w:r>
+      <w:r>
+        <w:t xml:space="preserve"> </w:t>
+      </w:r>
+      <w:r>
+        <w:t xml:space="preserve">was used </w:t>
+      </w:r>
+      <w:bookmarkStart w:id="0" w:name="_GoBack"/>
+      <w:bookmarkEnd w:id="0"/>
+      <w:r>
+        <w:t xml:space="preserve">to do the short-range positioning. The long-range position of the patient was obtained </w:t>
+      </w:r>
+      <w:r>
+        <w:t>using the</w:t>
+      </w:r>
+      <w:r>
+        <w:t xml:space="preserve"> received signal strengths</w:t>
+      </w:r>
+      <w:r>
+        <w:t xml:space="preserve"> between different wireless links and the patient’s badge</w:t>
+      </w:r>
+      <w:r>
+        <w:t>.</w:t>
+      </w:r>
+      <w:r>
+        <w:t xml:space="preserve"> A tracking algorithm was developed to merge the short and long-range measurements.</w:t>
+      </w:r>
+      <w:r>
+        <w:t xml:space="preserve">  The patient’s coordinates were displayed on the LCD of the STM32F429 Discovery board.</w:t>
+      </w:r>
+    </w:p>
+    <w:p/>
     <w:p>
       <w:r>
         <w:t>LCD Theory</w:t>
@@ -61,14 +119,27 @@
                             <w:r>
                               <w:t xml:space="preserve">Figure </w:t>
                             </w:r>
-                            <w:fldSimple w:instr=" SEQ Figure \* ARABIC ">
-                              <w:r>
-                                <w:rPr>
-                                  <w:noProof/>
-                                </w:rPr>
-                                <w:t>1</w:t>
-                              </w:r>
-                            </w:fldSimple>
+                            <w:r>
+                              <w:fldChar w:fldCharType="begin"/>
+                            </w:r>
+                            <w:r>
+                              <w:instrText xml:space="preserve"> SEQ Figure \* ARABIC </w:instrText>
+                            </w:r>
+                            <w:r>
+                              <w:fldChar w:fldCharType="separate"/>
+                            </w:r>
+                            <w:r>
+                              <w:rPr>
+                                <w:noProof/>
+                              </w:rPr>
+                              <w:t>1</w:t>
+                            </w:r>
+                            <w:r>
+                              <w:rPr>
+                                <w:noProof/>
+                              </w:rPr>
+                              <w:fldChar w:fldCharType="end"/>
+                            </w:r>
                             <w:r>
                               <w:t>- The available LCD colors and their codes</w:t>
                             </w:r>
@@ -197,13 +268,7 @@
         <w:t xml:space="preserve">The STM32F429 Discovery Board packs a </w:t>
       </w:r>
       <w:r>
-        <w:t>LCD (</w:t>
-      </w:r>
-      <w:r>
-        <w:t>liquid-crystal display</w:t>
-      </w:r>
-      <w:r>
-        <w:t>) whose pixels are mapped to a subset of the board’s RAM. The LCD resolution is 240 by 320 pixels. Using the provided LCD library, it is possible to draw lines, rectangles, circles</w:t>
+        <w:t>LCD (liquid-crystal display) whose pixels are mapped to a subset of the board’s RAM. The LCD resolution is 240 by 320 pixels. Using the provided LCD library, it is possible to draw lines, rectangles, circles</w:t>
       </w:r>
       <w:r>
         <w:t>, polygons</w:t>
@@ -264,6 +329,7 @@
     </w:p>
     <w:p>
       <w:r>
+        <w:lastRenderedPageBreak/>
         <w:t xml:space="preserve">Two metrics are available to determinate the patient’s coordinates: its numerical coordinates and its position on the map. </w:t>
       </w:r>
     </w:p>
@@ -315,12 +381,7 @@
     </w:p>
     <w:p>
       <w:r>
-        <w:t>In order to display the position of the patient in real time, th</w:t>
-      </w:r>
-      <w:bookmarkStart w:id="0" w:name="_GoBack"/>
-      <w:bookmarkEnd w:id="0"/>
-      <w:r>
-        <w:t>e LCD was used extensively. The first step was to display a map where the position of the patient</w:t>
+        <w:t>In order to display the position of the patient in real time, the LCD was used extensively. The first step was to display a map where the position of the patient</w:t>
       </w:r>
       <w:r>
         <w:t xml:space="preserve"> would be shown</w:t>
@@ -344,11 +405,7 @@
         <w:t>Figure 2</w:t>
       </w:r>
       <w:r>
-        <w:t xml:space="preserve">. The square was </w:t>
-      </w:r>
-      <w:r>
-        <w:lastRenderedPageBreak/>
-        <w:t xml:space="preserve">drawn using the </w:t>
+        <w:t xml:space="preserve">. The square was drawn using the </w:t>
       </w:r>
       <w:proofErr w:type="spellStart"/>
       <w:r>

</xml_diff>